<commit_message>
Change in tasks file
</commit_message>
<xml_diff>
--- a/DatabasesLab/Databases-Lab.docx
+++ b/DatabasesLab/Databases-Lab.docx
@@ -4840,7 +4840,6 @@
                 <w:bCs/>
               </w:rPr>
             </w:pPr>
-            <w:bookmarkStart w:id="0" w:name="_GoBack"/>
             <w:r>
               <w:rPr>
                 <w:b/>
@@ -4848,7 +4847,6 @@
               </w:rPr>
               <w:t>PhoneNumber</w:t>
             </w:r>
-            <w:bookmarkEnd w:id="0"/>
           </w:p>
         </w:tc>
         <w:tc>
@@ -6282,9 +6280,18 @@
         <w:t xml:space="preserve"> count</w:t>
       </w:r>
       <w:r>
-        <w:t>. Sort the results by</w:t>
-      </w:r>
-      <w:r>
+        <w:t xml:space="preserve">. Sort the results </w:t>
+      </w:r>
+      <w:r>
+        <w:rPr>
+          <w:u w:val="single"/>
+        </w:rPr>
+        <w:t>by</w:t>
+      </w:r>
+      <w:r>
+        <w:rPr>
+          <w:u w:val="single"/>
+        </w:rPr>
         <w:t xml:space="preserve"> answers count in descending order, then by username</w:t>
       </w:r>
       <w:r>
@@ -6806,8 +6813,8 @@
         <w:gridCol w:w="709"/>
         <w:gridCol w:w="709"/>
         <w:gridCol w:w="1276"/>
-        <w:gridCol w:w="425"/>
-        <w:gridCol w:w="1134"/>
+        <w:gridCol w:w="708"/>
+        <w:gridCol w:w="851"/>
         <w:gridCol w:w="1701"/>
         <w:gridCol w:w="709"/>
         <w:gridCol w:w="425"/>
@@ -6970,7 +6977,7 @@
         </w:tc>
         <w:tc>
           <w:tcPr>
-            <w:tcW w:w="425" w:type="dxa"/>
+            <w:tcW w:w="708" w:type="dxa"/>
           </w:tcPr>
           <w:p>
             <w:pPr>
@@ -6992,7 +6999,7 @@
         </w:tc>
         <w:tc>
           <w:tcPr>
-            <w:tcW w:w="1134" w:type="dxa"/>
+            <w:tcW w:w="851" w:type="dxa"/>
           </w:tcPr>
           <w:p>
             <w:pPr>
@@ -7244,7 +7251,7 @@
         </w:tc>
         <w:tc>
           <w:tcPr>
-            <w:tcW w:w="425" w:type="dxa"/>
+            <w:tcW w:w="708" w:type="dxa"/>
           </w:tcPr>
           <w:p>
             <w:pPr>
@@ -7264,7 +7271,7 @@
         </w:tc>
         <w:tc>
           <w:tcPr>
-            <w:tcW w:w="1134" w:type="dxa"/>
+            <w:tcW w:w="851" w:type="dxa"/>
           </w:tcPr>
           <w:p>
             <w:pPr>
@@ -7506,7 +7513,7 @@
         </w:tc>
         <w:tc>
           <w:tcPr>
-            <w:tcW w:w="425" w:type="dxa"/>
+            <w:tcW w:w="708" w:type="dxa"/>
           </w:tcPr>
           <w:p>
             <w:pPr>
@@ -7526,7 +7533,7 @@
         </w:tc>
         <w:tc>
           <w:tcPr>
-            <w:tcW w:w="1134" w:type="dxa"/>
+            <w:tcW w:w="851" w:type="dxa"/>
           </w:tcPr>
           <w:p>
             <w:pPr>
@@ -7655,6 +7662,7 @@
         </w:rPr>
         <w:t>"</w:t>
       </w:r>
+      <w:bookmarkStart w:id="0" w:name="_GoBack"/>
       <w:r>
         <w:rPr>
           <w:b/>
@@ -7671,6 +7679,7 @@
         </w:rPr>
         <w:t>Questions</w:t>
       </w:r>
+      <w:bookmarkEnd w:id="0"/>
       <w:r>
         <w:rPr>
           <w:noProof/>
@@ -8400,7 +8409,7 @@
                               <w:sz w:val="18"/>
                               <w:szCs w:val="18"/>
                             </w:rPr>
-                            <w:t>8</w:t>
+                            <w:t>7</w:t>
                           </w:r>
                           <w:r>
                             <w:rPr>
@@ -8521,7 +8530,7 @@
                         <w:sz w:val="18"/>
                         <w:szCs w:val="18"/>
                       </w:rPr>
-                      <w:t>8</w:t>
+                      <w:t>7</w:t>
                     </w:r>
                     <w:r>
                       <w:rPr>
@@ -9883,7 +9892,7 @@
         </mc:Choice>
         <mc:Fallback>
           <w:pict>
-            <v:line w14:anchorId="57575794" id="Straight Connector 1" o:spid="_x0000_s1026" style="position:absolute;flip:y;z-index:251662336;visibility:visible;mso-wrap-style:square;mso-width-percent:0;mso-height-percent:0;mso-wrap-distance-left:9pt;mso-wrap-distance-top:0;mso-wrap-distance-right:9pt;mso-wrap-distance-bottom:0;mso-position-horizontal:absolute;mso-position-horizontal-relative:text;mso-position-vertical:absolute;mso-position-vertical-relative:text;mso-width-percent:0;mso-height-percent:0;mso-width-relative:margin;mso-height-relative:margin" from="-.35pt,11.2pt" to="520.45pt,11.2pt" o:gfxdata="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" strokecolor="#f37123" strokeweight="1pt">
+            <v:line w14:anchorId="0C398590" id="Straight Connector 1" o:spid="_x0000_s1026" style="position:absolute;flip:y;z-index:251662336;visibility:visible;mso-wrap-style:square;mso-width-percent:0;mso-height-percent:0;mso-wrap-distance-left:9pt;mso-wrap-distance-top:0;mso-wrap-distance-right:9pt;mso-wrap-distance-bottom:0;mso-position-horizontal:absolute;mso-position-horizontal-relative:text;mso-position-vertical:absolute;mso-position-vertical-relative:text;mso-width-percent:0;mso-height-percent:0;mso-width-relative:margin;mso-height-relative:margin" from="-.35pt,11.2pt" to="520.45pt,11.2pt" o:gfxdata="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" strokecolor="#f37123" strokeweight="1pt">
               <v:stroke endcap="round"/>
             </v:line>
           </w:pict>
@@ -13351,7 +13360,7 @@
 </file>
 
 <file path=customXml/itemProps1.xml><?xml version="1.0" encoding="utf-8"?>
-<ds:datastoreItem xmlns:ds="http://schemas.openxmlformats.org/officeDocument/2006/customXml" ds:itemID="{1A7F067B-F3C0-4CB0-912B-3A35A9C406B9}">
+<ds:datastoreItem xmlns:ds="http://schemas.openxmlformats.org/officeDocument/2006/customXml" ds:itemID="{04663758-7136-4280-81DB-A69A65CA13A1}">
   <ds:schemaRefs>
     <ds:schemaRef ds:uri="http://schemas.openxmlformats.org/officeDocument/2006/bibliography"/>
   </ds:schemaRefs>

</xml_diff>